<commit_message>
Diagrams and UC changed
Good enough version :)
</commit_message>
<xml_diff>
--- a/Documents/use cases.docx
+++ b/Documents/use cases.docx
@@ -38846,8 +38846,6 @@
               </w:rPr>
               <w:t>هر قسمت از این بخش در مورد کاربرد خود آمده است.</w:t>
             </w:r>
-            <w:bookmarkStart w:id="0" w:name="_GoBack"/>
-            <w:bookmarkEnd w:id="0"/>
           </w:p>
         </w:tc>
         <w:tc>
@@ -40548,7 +40546,7 @@
                 <w:rtl/>
               </w:rPr>
               <w:lastRenderedPageBreak/>
-              <w:t>مشاهده کارتابل و مدیریت درخواست ها</w:t>
+              <w:t>مشاهده کارتابل</w:t>
             </w:r>
           </w:p>
         </w:tc>
@@ -40849,6 +40847,7 @@
                 <w:numId w:val="59"/>
               </w:numPr>
               <w:rPr>
+                <w:rFonts w:hint="cs"/>
                 <w:sz w:val="24"/>
                 <w:szCs w:val="24"/>
               </w:rPr>
@@ -40882,30 +40881,10 @@
                 <w:szCs w:val="24"/>
                 <w:rtl/>
               </w:rPr>
-              <w:t>به کارشناس درخواست های تایید نشده نمایش داده می شود</w:t>
-            </w:r>
-          </w:p>
-          <w:p>
-            <w:pPr>
-              <w:pStyle w:val="ListParagraph"/>
-              <w:numPr>
-                <w:ilvl w:val="0"/>
-                <w:numId w:val="59"/>
-              </w:numPr>
-              <w:rPr>
-                <w:sz w:val="24"/>
-                <w:szCs w:val="24"/>
-              </w:rPr>
-            </w:pPr>
-            <w:r>
-              <w:rPr>
-                <w:rFonts w:hint="cs"/>
-                <w:sz w:val="24"/>
-                <w:szCs w:val="24"/>
-                <w:rtl/>
-              </w:rPr>
-              <w:t>کارشناس وضعیت درخواست ها را مشخص می کند</w:t>
-            </w:r>
+              <w:t>کارتابل نمایش داده می شود.</w:t>
+            </w:r>
+            <w:bookmarkStart w:id="0" w:name="_GoBack"/>
+            <w:bookmarkEnd w:id="0"/>
           </w:p>
         </w:tc>
         <w:tc>
@@ -45067,8 +45046,8 @@
   <w:abstractNum w:abstractNumId="43">
     <w:nsid w:val="5C6A125C"/>
     <w:multiLevelType w:val="hybridMultilevel"/>
-    <w:tmpl w:val="DC7AD500"/>
-    <w:lvl w:ilvl="0" w:tplc="F524EFF2">
+    <w:tmpl w:val="3CA26366"/>
+    <w:lvl w:ilvl="0" w:tplc="B150BC9A">
       <w:start w:val="1"/>
       <w:numFmt w:val="decimal"/>
       <w:lvlText w:val="%1-"/>
@@ -45078,7 +45057,8 @@
       </w:pPr>
       <w:rPr>
         <w:rFonts w:hint="default"/>
-        <w:b w:val="0"/>
+        <w:b/>
+        <w:bCs w:val="0"/>
       </w:rPr>
     </w:lvl>
     <w:lvl w:ilvl="1" w:tplc="04090019" w:tentative="1">
@@ -49692,7 +49672,7 @@
 </file>
 
 <file path=customXml/itemProps1.xml><?xml version="1.0" encoding="utf-8"?>
-<ds:datastoreItem xmlns:ds="http://schemas.openxmlformats.org/officeDocument/2006/customXml" ds:itemID="{3ED274FB-B91A-4978-8F0E-441D7EF8E3ED}">
+<ds:datastoreItem xmlns:ds="http://schemas.openxmlformats.org/officeDocument/2006/customXml" ds:itemID="{84A7AE48-DE97-4995-942C-C0F18512A79A}">
   <ds:schemaRefs>
     <ds:schemaRef ds:uri="http://schemas.openxmlformats.org/officeDocument/2006/bibliography"/>
   </ds:schemaRefs>

</xml_diff>